<commit_message>
refining the problem statement
</commit_message>
<xml_diff>
--- a/IoT Problem Statement.docx
+++ b/IoT Problem Statement.docx
@@ -35,6 +35,13 @@
           <w:sz w:val="24"/>
           <w:szCs w:val="24"/>
         </w:rPr>
+        <w:t xml:space="preserve"> been</w:t>
+      </w:r>
+      <w:r>
+        <w:rPr>
+          <w:sz w:val="24"/>
+          <w:szCs w:val="24"/>
+        </w:rPr>
         <w:t xml:space="preserve"> issues with the temperature fluctuations which the Data Centre Admin believes is causing hard drives to fail. They want you to build an IoT system that monitors both the temperature and humidity of the data </w:t>
       </w:r>
       <w:r>
@@ -51,8 +58,6 @@
         </w:rPr>
         <w:t>. The system should:</w:t>
       </w:r>
-      <w:bookmarkStart w:id="0" w:name="_GoBack"/>
-      <w:bookmarkEnd w:id="0"/>
     </w:p>
     <w:p>
       <w:pPr>
@@ -71,7 +76,14 @@
           <w:sz w:val="24"/>
           <w:szCs w:val="24"/>
         </w:rPr>
-        <w:t>Real time readings displayed on a graph for both the temperature and humidity</w:t>
+        <w:t>Provide r</w:t>
+      </w:r>
+      <w:r>
+        <w:rPr>
+          <w:sz w:val="24"/>
+          <w:szCs w:val="24"/>
+        </w:rPr>
+        <w:t>eal time readings displayed on a graph for both the temperature and humidity</w:t>
       </w:r>
     </w:p>
     <w:p>
@@ -91,7 +103,42 @@
           <w:sz w:val="24"/>
           <w:szCs w:val="24"/>
         </w:rPr>
-        <w:t>Real time alerts to the administrator in form of a text message whenever readings go beyond a certain threshold</w:t>
+        <w:t>Dispatch r</w:t>
+      </w:r>
+      <w:r>
+        <w:rPr>
+          <w:sz w:val="24"/>
+          <w:szCs w:val="24"/>
+        </w:rPr>
+        <w:t xml:space="preserve">eal time alerts to the </w:t>
+      </w:r>
+      <w:r>
+        <w:rPr>
+          <w:sz w:val="24"/>
+          <w:szCs w:val="24"/>
+        </w:rPr>
+        <w:t xml:space="preserve">data center </w:t>
+      </w:r>
+      <w:r>
+        <w:rPr>
+          <w:sz w:val="24"/>
+          <w:szCs w:val="24"/>
+        </w:rPr>
+        <w:t>administrator</w:t>
+      </w:r>
+      <w:r>
+        <w:rPr>
+          <w:sz w:val="24"/>
+          <w:szCs w:val="24"/>
+        </w:rPr>
+        <w:t>s</w:t>
+      </w:r>
+      <w:r>
+        <w:rPr>
+          <w:sz w:val="24"/>
+          <w:szCs w:val="24"/>
+        </w:rPr>
+        <w:t xml:space="preserve"> in form of a text message whenever readings go beyond a certain threshold</w:t>
       </w:r>
     </w:p>
     <w:p>
@@ -127,6 +174,13 @@
         </w:rPr>
         <w:t xml:space="preserve">. Admins should be able to choose the time </w:t>
       </w:r>
+      <w:r>
+        <w:rPr>
+          <w:sz w:val="24"/>
+          <w:szCs w:val="24"/>
+        </w:rPr>
+        <w:t>scale so they may drill down on varying temperatures and humidity with regards to time.</w:t>
+      </w:r>
     </w:p>
     <w:p>
       <w:pPr>
@@ -197,15 +251,13 @@
         </w:rPr>
         <w:t>The thing (</w:t>
       </w:r>
-      <w:proofErr w:type="spellStart"/>
-      <w:r>
-        <w:rPr>
-          <w:sz w:val="24"/>
-          <w:szCs w:val="24"/>
-        </w:rPr>
-        <w:t>e.g</w:t>
-      </w:r>
-      <w:proofErr w:type="spellEnd"/>
+      <w:r>
+        <w:rPr>
+          <w:sz w:val="24"/>
+          <w:szCs w:val="24"/>
+        </w:rPr>
+        <w:t>e.g.</w:t>
+      </w:r>
       <w:r>
         <w:rPr>
           <w:sz w:val="24"/>
@@ -213,15 +265,13 @@
         </w:rPr>
         <w:t xml:space="preserve"> what sensors too use, what microcontroller, what language to program in </w:t>
       </w:r>
-      <w:proofErr w:type="spellStart"/>
-      <w:r>
-        <w:rPr>
-          <w:sz w:val="24"/>
-          <w:szCs w:val="24"/>
-        </w:rPr>
-        <w:t>e.t.c</w:t>
-      </w:r>
-      <w:proofErr w:type="spellEnd"/>
+      <w:r>
+        <w:rPr>
+          <w:sz w:val="24"/>
+          <w:szCs w:val="24"/>
+        </w:rPr>
+        <w:t>etc.</w:t>
+      </w:r>
       <w:r>
         <w:rPr>
           <w:sz w:val="24"/>
@@ -247,7 +297,16 @@
           <w:sz w:val="24"/>
           <w:szCs w:val="24"/>
         </w:rPr>
-        <w:t>The communication technology you will employ and why</w:t>
+        <w:t xml:space="preserve">The communication technology you will employ </w:t>
+      </w:r>
+      <w:bookmarkStart w:id="0" w:name="_GoBack"/>
+      <w:bookmarkEnd w:id="0"/>
+      <w:r>
+        <w:rPr>
+          <w:sz w:val="24"/>
+          <w:szCs w:val="24"/>
+        </w:rPr>
+        <w:t>and why</w:t>
       </w:r>
     </w:p>
     <w:p>
@@ -269,15 +328,13 @@
         </w:rPr>
         <w:t xml:space="preserve">The backend infrastructure </w:t>
       </w:r>
-      <w:proofErr w:type="gramStart"/>
-      <w:r>
-        <w:rPr>
-          <w:sz w:val="24"/>
-          <w:szCs w:val="24"/>
-        </w:rPr>
-        <w:t>summary(</w:t>
-      </w:r>
-      <w:proofErr w:type="gramEnd"/>
+      <w:r>
+        <w:rPr>
+          <w:sz w:val="24"/>
+          <w:szCs w:val="24"/>
+        </w:rPr>
+        <w:t>summary (</w:t>
+      </w:r>
       <w:r>
         <w:rPr>
           <w:sz w:val="24"/>
@@ -303,7 +360,48 @@
           <w:sz w:val="24"/>
           <w:szCs w:val="24"/>
         </w:rPr>
+        <w:t>Think about the alerting sub system for the text messages</w:t>
+      </w:r>
+      <w:r>
+        <w:rPr>
+          <w:sz w:val="24"/>
+          <w:szCs w:val="24"/>
+        </w:rPr>
+        <w:t>, how can you implement this</w:t>
+      </w:r>
+      <w:r>
+        <w:rPr>
+          <w:sz w:val="24"/>
+          <w:szCs w:val="24"/>
+        </w:rPr>
+        <w:t>?</w:t>
+      </w:r>
+    </w:p>
+    <w:p>
+      <w:pPr>
+        <w:pStyle w:val="ListParagraph"/>
+        <w:numPr>
+          <w:ilvl w:val="0"/>
+          <w:numId w:val="2"/>
+        </w:numPr>
+        <w:rPr>
+          <w:sz w:val="24"/>
+          <w:szCs w:val="24"/>
+        </w:rPr>
+      </w:pPr>
+      <w:r>
+        <w:rPr>
+          <w:sz w:val="24"/>
+          <w:szCs w:val="24"/>
+        </w:rPr>
         <w:t>The front-end, how are you going to display this information</w:t>
+      </w:r>
+      <w:r>
+        <w:rPr>
+          <w:sz w:val="24"/>
+          <w:szCs w:val="24"/>
+        </w:rPr>
+        <w:t>?</w:t>
       </w:r>
     </w:p>
     <w:sectPr>

</xml_diff>